<commit_message>
Dokumentácia, vyhodenie zbytočných zakomentovaných vecí
</commit_message>
<xml_diff>
--- a/dokumentacia/VAMZ_Dokumentacia_Tibor_Michalov.docx
+++ b/dokumentacia/VAMZ_Dokumentacia_Tibor_Michalov.docx
@@ -159,6 +159,11 @@
         <w:tab/>
         <w:t>5ZYI32</w:t>
       </w:r>
+    </w:p>
+    <w:p>
+      <w:pPr>
+        <w:jc w:val="right"/>
+      </w:pPr>
     </w:p>
     <w:sdt>
       <w:sdtPr>
@@ -2484,7 +2489,68 @@
         <w:rPr>
           <w:lang w:eastAsia="sk-SK"/>
         </w:rPr>
-        <w:t xml:space="preserve">Nasledovne vidí výpis jednotlivých jednotiek a ich levelov, ktoré si môže zvyšovať. Dostupné má navýšenie levelu o 1, 10 a 100, pričom pod každým vidí koľko ho to bude stáť a o koľko mu to zvýši poškodenie za sekundu. </w:t>
+        <w:t>Nasledovne vidí výpis jednotlivých jednotiek a ich levelov, ktoré si môže zvyšovať. Dostupné má navýšenie levelu o 1, 10 a 100, pričom pod každým vidí koľko ho to bude stáť a o koľko mu to zvýši poškodenie za sekundu. Nakoniec má možnosť vrátiť sa do hlavného menu tlačidlom „</w:t>
+      </w:r>
+      <w:proofErr w:type="spellStart"/>
+      <w:r>
+        <w:rPr>
+          <w:lang w:eastAsia="sk-SK"/>
+        </w:rPr>
+        <w:t>Back</w:t>
+      </w:r>
+      <w:proofErr w:type="spellEnd"/>
+      <w:r>
+        <w:rPr>
+          <w:lang w:eastAsia="sk-SK"/>
+        </w:rPr>
+        <w:t>“ v pravom hornom rohu.</w:t>
+      </w:r>
+    </w:p>
+    <w:p>
+      <w:pPr>
+        <w:rPr>
+          <w:lang w:eastAsia="sk-SK"/>
+        </w:rPr>
+      </w:pPr>
+    </w:p>
+    <w:p>
+      <w:pPr>
+        <w:pStyle w:val="Heading3"/>
+      </w:pPr>
+      <w:proofErr w:type="spellStart"/>
+      <w:r>
+        <w:t>Spells</w:t>
+      </w:r>
+      <w:proofErr w:type="spellEnd"/>
+      <w:r>
+        <w:t xml:space="preserve"> Menu</w:t>
+      </w:r>
+    </w:p>
+    <w:p>
+      <w:pPr>
+        <w:rPr>
+          <w:lang w:eastAsia="sk-SK"/>
+        </w:rPr>
+      </w:pPr>
+      <w:r>
+        <w:rPr>
+          <w:lang w:eastAsia="sk-SK"/>
+        </w:rPr>
+        <w:t xml:space="preserve">V menu pre kúzla vidí užívateľ jeho momentálny stav </w:t>
+      </w:r>
+      <w:proofErr w:type="spellStart"/>
+      <w:r>
+        <w:rPr>
+          <w:lang w:eastAsia="sk-SK"/>
+        </w:rPr>
+        <w:t>goldov</w:t>
+      </w:r>
+      <w:proofErr w:type="spellEnd"/>
+      <w:r>
+        <w:rPr>
+          <w:lang w:eastAsia="sk-SK"/>
+        </w:rPr>
+        <w:t xml:space="preserve">. Taktiež vidí kúzla jednotlivých jednotiek, ktorým môže navyšovať úroveň. Každých 5 navýšení zmení vzhľad daného kúzla. </w:t>
       </w:r>
       <w:r>
         <w:rPr>
@@ -2520,7 +2586,7 @@
       </w:pPr>
       <w:proofErr w:type="spellStart"/>
       <w:r>
-        <w:t>Spells</w:t>
+        <w:t>Legacy</w:t>
       </w:r>
       <w:proofErr w:type="spellEnd"/>
       <w:r>
@@ -2544,73 +2610,6 @@
         <w:rPr>
           <w:lang w:eastAsia="sk-SK"/>
         </w:rPr>
-        <w:t>goldov</w:t>
-      </w:r>
-      <w:proofErr w:type="spellEnd"/>
-      <w:r>
-        <w:rPr>
-          <w:lang w:eastAsia="sk-SK"/>
-        </w:rPr>
-        <w:t xml:space="preserve">. Taktiež vidí kúzla jednotlivých jednotiek, ktorým môže navyšovať úroveň. Každých 5 navýšení zmení vzhľad daného kúzla. </w:t>
-      </w:r>
-      <w:r>
-        <w:rPr>
-          <w:lang w:eastAsia="sk-SK"/>
-        </w:rPr>
-        <w:t>Nakoniec má možnosť vrátiť sa do hlavného menu tlačidlom „</w:t>
-      </w:r>
-      <w:proofErr w:type="spellStart"/>
-      <w:r>
-        <w:rPr>
-          <w:lang w:eastAsia="sk-SK"/>
-        </w:rPr>
-        <w:t>Back</w:t>
-      </w:r>
-      <w:proofErr w:type="spellEnd"/>
-      <w:r>
-        <w:rPr>
-          <w:lang w:eastAsia="sk-SK"/>
-        </w:rPr>
-        <w:t>“ v pravom hornom rohu.</w:t>
-      </w:r>
-    </w:p>
-    <w:p>
-      <w:pPr>
-        <w:rPr>
-          <w:lang w:eastAsia="sk-SK"/>
-        </w:rPr>
-      </w:pPr>
-    </w:p>
-    <w:p>
-      <w:pPr>
-        <w:pStyle w:val="Heading3"/>
-      </w:pPr>
-      <w:proofErr w:type="spellStart"/>
-      <w:r>
-        <w:t>Legacy</w:t>
-      </w:r>
-      <w:proofErr w:type="spellEnd"/>
-      <w:r>
-        <w:t xml:space="preserve"> Menu</w:t>
-      </w:r>
-    </w:p>
-    <w:p>
-      <w:pPr>
-        <w:rPr>
-          <w:lang w:eastAsia="sk-SK"/>
-        </w:rPr>
-      </w:pPr>
-      <w:r>
-        <w:rPr>
-          <w:lang w:eastAsia="sk-SK"/>
-        </w:rPr>
-        <w:t xml:space="preserve">V menu pre kúzla vidí užívateľ jeho momentálny stav </w:t>
-      </w:r>
-      <w:proofErr w:type="spellStart"/>
-      <w:r>
-        <w:rPr>
-          <w:lang w:eastAsia="sk-SK"/>
-        </w:rPr>
         <w:t>legacy</w:t>
       </w:r>
       <w:proofErr w:type="spellEnd"/>
@@ -2618,13 +2617,7 @@
         <w:rPr>
           <w:lang w:eastAsia="sk-SK"/>
         </w:rPr>
-        <w:t>.</w:t>
-      </w:r>
-      <w:r>
-        <w:rPr>
-          <w:lang w:eastAsia="sk-SK"/>
-        </w:rPr>
-        <w:t xml:space="preserve"> Na získanie týchto </w:t>
+        <w:t xml:space="preserve">. Na získanie týchto </w:t>
       </w:r>
       <w:proofErr w:type="spellStart"/>
       <w:r>
@@ -2721,7 +2714,7 @@
           <w:noProof/>
         </w:rPr>
         <w:drawing>
-          <wp:inline distT="0" distB="0" distL="0" distR="0" wp14:anchorId="2879738D" wp14:editId="5FCF39F9">
+          <wp:inline distT="0" distB="0" distL="0" distR="0" wp14:anchorId="2879738D" wp14:editId="62790D2C">
             <wp:extent cx="10678629" cy="3025140"/>
             <wp:effectExtent l="0" t="0" r="8890" b="3810"/>
             <wp:docPr id="1591889095" name="Picture 2" descr="A diagram of text on a white background&#10;&#10;Description automatically generated"/>
@@ -2900,6 +2893,7 @@
       </w:r>
       <w:r>
         <w:rPr>
+          <w:noProof/>
           <w:lang w:eastAsia="sk-SK"/>
         </w:rPr>
         <w:drawing>
@@ -2978,6 +2972,7 @@
       </w:r>
       <w:r>
         <w:rPr>
+          <w:noProof/>
           <w:lang w:eastAsia="sk-SK"/>
         </w:rPr>
         <w:drawing>
@@ -3077,6 +3072,7 @@
       </w:pPr>
       <w:r>
         <w:rPr>
+          <w:noProof/>
           <w:lang w:eastAsia="sk-SK"/>
         </w:rPr>
         <w:drawing>
@@ -3242,6 +3238,7 @@
       </w:r>
       <w:r>
         <w:rPr>
+          <w:noProof/>
           <w:lang w:eastAsia="sk-SK"/>
         </w:rPr>
         <w:lastRenderedPageBreak/>
@@ -3381,6 +3378,7 @@
       </w:pPr>
       <w:r>
         <w:rPr>
+          <w:noProof/>
           <w:lang w:eastAsia="sk-SK"/>
         </w:rPr>
         <w:drawing>
@@ -3520,6 +3518,7 @@
       </w:r>
       <w:r>
         <w:rPr>
+          <w:noProof/>
           <w:lang w:eastAsia="sk-SK"/>
         </w:rPr>
         <w:lastRenderedPageBreak/>
@@ -3614,6 +3613,7 @@
       </w:pPr>
       <w:r>
         <w:rPr>
+          <w:noProof/>
           <w:lang w:eastAsia="sk-SK"/>
         </w:rPr>
         <w:drawing>

</xml_diff>